<commit_message>
UKF support for classical model with network nodes eliminated
</commit_message>
<xml_diff>
--- a/Model Solver_2023_08_16.docx
+++ b/Model Solver_2023_08_16.docx
@@ -2276,23 +2276,6 @@
           <w:lang w:val="hr-HR"/>
         </w:rPr>
         <w:t>Changes 2023-08-16</w:t>
-      </w:r>
-    </w:p>
-    <w:p>
-      <w:pPr>
-        <w:pStyle w:val="Normal"/>
-        <w:rPr>
-          <w:sz w:val="18"/>
-          <w:szCs w:val="18"/>
-          <w:lang w:val="hr-HR"/>
-        </w:rPr>
-      </w:pPr>
-      <w:r>
-        <w:rPr>
-          <w:sz w:val="18"/>
-          <w:szCs w:val="18"/>
-          <w:lang w:val="hr-HR"/>
-        </w:rPr>
       </w:r>
     </w:p>
     <w:p>
@@ -2764,6 +2747,7 @@
     <w:qFormat/>
     <w:pPr>
       <w:widowControl/>
+      <w:suppressAutoHyphens w:val="true"/>
       <w:bidi w:val="0"/>
       <w:spacing w:before="0" w:after="0"/>
       <w:jc w:val="left"/>

</xml_diff>